<commit_message>
:sparkles: bzhd test & labs
</commit_message>
<xml_diff>
--- a/БЖД/Безопасность при ЧС/Поленов ЛР Безоспасность при ЧС отчёт.docx
+++ b/БЖД/Безопасность при ЧС/Поленов ЛР Безоспасность при ЧС отчёт.docx
@@ -381,7 +381,6 @@
                 <w:szCs w:val="24"/>
               </w:rPr>
             </w:pPr>
-            <w:proofErr w:type="spellStart"/>
             <w:r>
               <w:rPr>
                 <w:rFonts w:ascii="Cambria" w:eastAsia="Times New Roman" w:hAnsi="Cambria" w:cs="Times New Roman"/>
@@ -390,7 +389,6 @@
               </w:rPr>
               <w:t>ПИиКТ</w:t>
             </w:r>
-            <w:proofErr w:type="spellEnd"/>
           </w:p>
         </w:tc>
       </w:tr>
@@ -499,6 +497,14 @@
                 <w:szCs w:val="24"/>
               </w:rPr>
             </w:pPr>
+            <w:r>
+              <w:rPr>
+                <w:rFonts w:ascii="Cambria" w:eastAsia="Times New Roman" w:hAnsi="Cambria" w:cs="Times New Roman"/>
+                <w:sz w:val="24"/>
+                <w:szCs w:val="24"/>
+              </w:rPr>
+              <w:t>Новиков Борис Юрьевич</w:t>
+            </w:r>
             <w:bookmarkStart w:id="1" w:name="_GoBack"/>
             <w:bookmarkEnd w:id="1"/>
           </w:p>
@@ -1148,25 +1154,7 @@
                 <w:sz w:val="24"/>
                 <w:szCs w:val="24"/>
               </w:rPr>
-              <w:t xml:space="preserve">г. Санкт-Петербург, </w:t>
-            </w:r>
-            <w:proofErr w:type="spellStart"/>
-            <w:r>
-              <w:rPr>
-                <w:rFonts w:ascii="Cambria" w:eastAsia="Times New Roman" w:hAnsi="Cambria" w:cs="Times New Roman"/>
-                <w:sz w:val="24"/>
-                <w:szCs w:val="24"/>
-              </w:rPr>
-              <w:t>Новоизмайловский</w:t>
-            </w:r>
-            <w:proofErr w:type="spellEnd"/>
-            <w:r>
-              <w:rPr>
-                <w:rFonts w:ascii="Cambria" w:eastAsia="Times New Roman" w:hAnsi="Cambria" w:cs="Times New Roman"/>
-                <w:sz w:val="24"/>
-                <w:szCs w:val="24"/>
-              </w:rPr>
-              <w:t xml:space="preserve"> пр-т, д. 16к3</w:t>
+              <w:t>г. Санкт-Петербург, Новоизмайловский пр-т, д. 16к3</w:t>
             </w:r>
           </w:p>
         </w:tc>
@@ -1500,42 +1488,18 @@
                 <w:sz w:val="24"/>
                 <w:szCs w:val="24"/>
               </w:rPr>
-              <w:t xml:space="preserve">подачи </w:t>
-            </w:r>
-            <w:proofErr w:type="spellStart"/>
-            <w:r>
-              <w:rPr>
-                <w:rFonts w:eastAsia="Times New Roman" w:cs="Times New Roman"/>
-                <w:i/>
-                <w:color w:val="808080" w:themeColor="background1" w:themeShade="80"/>
-                <w:sz w:val="24"/>
-                <w:szCs w:val="24"/>
-              </w:rPr>
-              <w:t>электро</w:t>
-            </w:r>
-            <w:proofErr w:type="spellEnd"/>
-            <w:r>
-              <w:rPr>
-                <w:rFonts w:eastAsia="Times New Roman" w:cs="Times New Roman"/>
-                <w:i/>
-                <w:color w:val="808080" w:themeColor="background1" w:themeShade="80"/>
-                <w:sz w:val="24"/>
-                <w:szCs w:val="24"/>
-              </w:rPr>
-              <w:t xml:space="preserve"> и </w:t>
-            </w:r>
-            <w:proofErr w:type="spellStart"/>
-            <w:r>
-              <w:rPr>
-                <w:rFonts w:eastAsia="Times New Roman" w:cs="Times New Roman"/>
-                <w:i/>
-                <w:color w:val="808080" w:themeColor="background1" w:themeShade="80"/>
-                <w:sz w:val="24"/>
-                <w:szCs w:val="24"/>
-              </w:rPr>
-              <w:t>теплоэнергии</w:t>
-            </w:r>
-            <w:proofErr w:type="spellEnd"/>
+              <w:t>подачи электро</w:t>
+            </w:r>
+            <w:r>
+              <w:rPr>
+                <w:rFonts w:eastAsia="Times New Roman" w:cs="Times New Roman"/>
+                <w:i/>
+                <w:color w:val="808080" w:themeColor="background1" w:themeShade="80"/>
+                <w:sz w:val="24"/>
+                <w:szCs w:val="24"/>
+              </w:rPr>
+              <w:t xml:space="preserve"> и теплоэнергии</w:t>
+            </w:r>
             <w:r>
               <w:rPr>
                 <w:rFonts w:eastAsia="Times New Roman" w:cs="Times New Roman"/>
@@ -1950,25 +1914,7 @@
                 <w:sz w:val="24"/>
                 <w:szCs w:val="24"/>
               </w:rPr>
-              <w:t xml:space="preserve">г. Санкт-Петербург, </w:t>
-            </w:r>
-            <w:proofErr w:type="spellStart"/>
-            <w:r>
-              <w:rPr>
-                <w:rFonts w:ascii="Cambria" w:eastAsia="Times New Roman" w:hAnsi="Cambria" w:cs="Times New Roman"/>
-                <w:sz w:val="24"/>
-                <w:szCs w:val="24"/>
-              </w:rPr>
-              <w:t>Новоизмайловский</w:t>
-            </w:r>
-            <w:proofErr w:type="spellEnd"/>
-            <w:r>
-              <w:rPr>
-                <w:rFonts w:ascii="Cambria" w:eastAsia="Times New Roman" w:hAnsi="Cambria" w:cs="Times New Roman"/>
-                <w:sz w:val="24"/>
-                <w:szCs w:val="24"/>
-              </w:rPr>
-              <w:t xml:space="preserve"> пр-т, д. 16к3</w:t>
+              <w:t>г. Санкт-Петербург, Новоизмайловский пр-т, д. 16к3</w:t>
             </w:r>
           </w:p>
         </w:tc>
@@ -2030,18 +1976,7 @@
                 <w:sz w:val="24"/>
                 <w:szCs w:val="24"/>
               </w:rPr>
-              <w:t xml:space="preserve">Свинец, ПДК в почве — </w:t>
-            </w:r>
-            <w:proofErr w:type="gramStart"/>
-            <w:r>
-              <w:rPr>
-                <w:rFonts w:eastAsia="Times New Roman" w:cs="Times New Roman"/>
-                <w:i/>
-                <w:color w:val="808080" w:themeColor="background1" w:themeShade="80"/>
-                <w:sz w:val="24"/>
-                <w:szCs w:val="24"/>
-              </w:rPr>
-              <w:t>&lt;</w:t>
+              <w:t>Свинец, ПДК в почве — &lt;</w:t>
             </w:r>
             <w:r>
               <w:rPr>
@@ -2063,7 +1998,6 @@
               </w:rPr>
               <w:t>10</w:t>
             </w:r>
-            <w:proofErr w:type="gramEnd"/>
             <w:r>
               <w:rPr>
                 <w:rFonts w:eastAsia="Times New Roman" w:cs="Times New Roman"/>
@@ -2198,27 +2132,15 @@
                 <w:szCs w:val="24"/>
               </w:rPr>
             </w:pPr>
-            <w:proofErr w:type="spellStart"/>
-            <w:r>
-              <w:rPr>
-                <w:rFonts w:eastAsia="Times New Roman" w:cs="Times New Roman"/>
-                <w:i/>
-                <w:color w:val="808080" w:themeColor="background1" w:themeShade="80"/>
-                <w:sz w:val="24"/>
-                <w:szCs w:val="24"/>
-              </w:rPr>
-              <w:t>Диоксины</w:t>
-            </w:r>
-            <w:proofErr w:type="spellEnd"/>
-            <w:r>
-              <w:rPr>
-                <w:rFonts w:eastAsia="Times New Roman" w:cs="Times New Roman"/>
-                <w:i/>
-                <w:color w:val="808080" w:themeColor="background1" w:themeShade="80"/>
-                <w:sz w:val="24"/>
-                <w:szCs w:val="24"/>
-              </w:rPr>
-              <w:t xml:space="preserve">, ПДК в почве — </w:t>
+            <w:r>
+              <w:rPr>
+                <w:rFonts w:eastAsia="Times New Roman" w:cs="Times New Roman"/>
+                <w:i/>
+                <w:color w:val="808080" w:themeColor="background1" w:themeShade="80"/>
+                <w:sz w:val="24"/>
+                <w:szCs w:val="24"/>
+              </w:rPr>
+              <w:t xml:space="preserve">Диоксины, ПДК в почве — </w:t>
             </w:r>
             <w:r>
               <w:rPr>
@@ -2238,29 +2160,7 @@
                 <w:sz w:val="24"/>
                 <w:szCs w:val="24"/>
               </w:rPr>
-              <w:t xml:space="preserve"> </w:t>
-            </w:r>
-            <w:proofErr w:type="spellStart"/>
-            <w:r>
-              <w:rPr>
-                <w:rFonts w:eastAsia="Times New Roman" w:cs="Times New Roman"/>
-                <w:i/>
-                <w:color w:val="808080" w:themeColor="background1" w:themeShade="80"/>
-                <w:sz w:val="24"/>
-                <w:szCs w:val="24"/>
-              </w:rPr>
-              <w:t>нг</w:t>
-            </w:r>
-            <w:proofErr w:type="spellEnd"/>
-            <w:r>
-              <w:rPr>
-                <w:rFonts w:eastAsia="Times New Roman" w:cs="Times New Roman"/>
-                <w:i/>
-                <w:color w:val="808080" w:themeColor="background1" w:themeShade="80"/>
-                <w:sz w:val="24"/>
-                <w:szCs w:val="24"/>
-              </w:rPr>
-              <w:t xml:space="preserve">/кг, </w:t>
+              <w:t xml:space="preserve"> нг/кг, </w:t>
             </w:r>
             <w:r>
               <w:rPr>
@@ -2290,29 +2190,7 @@
                 <w:sz w:val="24"/>
                 <w:szCs w:val="24"/>
               </w:rPr>
-              <w:t xml:space="preserve">норма 0,5 </w:t>
-            </w:r>
-            <w:proofErr w:type="spellStart"/>
-            <w:r>
-              <w:rPr>
-                <w:rFonts w:eastAsia="Times New Roman" w:cs="Times New Roman"/>
-                <w:i/>
-                <w:color w:val="808080" w:themeColor="background1" w:themeShade="80"/>
-                <w:sz w:val="24"/>
-                <w:szCs w:val="24"/>
-              </w:rPr>
-              <w:t>нг</w:t>
-            </w:r>
-            <w:proofErr w:type="spellEnd"/>
-            <w:r>
-              <w:rPr>
-                <w:rFonts w:eastAsia="Times New Roman" w:cs="Times New Roman"/>
-                <w:i/>
-                <w:color w:val="808080" w:themeColor="background1" w:themeShade="80"/>
-                <w:sz w:val="24"/>
-                <w:szCs w:val="24"/>
-              </w:rPr>
-              <w:t>/кг</w:t>
+              <w:t>норма 0,5 нг/кг</w:t>
             </w:r>
             <w:r>
               <w:rPr>
@@ -2398,27 +2276,15 @@
                 <w:szCs w:val="24"/>
               </w:rPr>
             </w:pPr>
-            <w:proofErr w:type="spellStart"/>
-            <w:r>
-              <w:rPr>
-                <w:rFonts w:eastAsia="Times New Roman" w:cs="Times New Roman"/>
-                <w:i/>
-                <w:color w:val="808080" w:themeColor="background1" w:themeShade="80"/>
-                <w:sz w:val="24"/>
-                <w:szCs w:val="24"/>
-              </w:rPr>
-              <w:t>Бензапирен</w:t>
-            </w:r>
-            <w:proofErr w:type="spellEnd"/>
-            <w:r>
-              <w:rPr>
-                <w:rFonts w:eastAsia="Times New Roman" w:cs="Times New Roman"/>
-                <w:i/>
-                <w:color w:val="808080" w:themeColor="background1" w:themeShade="80"/>
-                <w:sz w:val="24"/>
-                <w:szCs w:val="24"/>
-              </w:rPr>
-              <w:t>, ПДК в почве</w:t>
+            <w:r>
+              <w:rPr>
+                <w:rFonts w:eastAsia="Times New Roman" w:cs="Times New Roman"/>
+                <w:i/>
+                <w:color w:val="808080" w:themeColor="background1" w:themeShade="80"/>
+                <w:sz w:val="24"/>
+                <w:szCs w:val="24"/>
+              </w:rPr>
+              <w:t>Бензапирен, ПДК в почве</w:t>
             </w:r>
             <w:r>
               <w:rPr>
@@ -3864,29 +3730,7 @@
                 <w:sz w:val="24"/>
                 <w:szCs w:val="24"/>
               </w:rPr>
-              <w:t xml:space="preserve">СПб ГБУЗ "Городская поликлиника № 75", </w:t>
-            </w:r>
-            <w:proofErr w:type="spellStart"/>
-            <w:r>
-              <w:rPr>
-                <w:rFonts w:ascii="Cambria" w:eastAsia="Times New Roman" w:hAnsi="Cambria" w:cs="Times New Roman"/>
-                <w:i/>
-                <w:color w:val="808080" w:themeColor="background1" w:themeShade="80"/>
-                <w:sz w:val="24"/>
-                <w:szCs w:val="24"/>
-              </w:rPr>
-              <w:t>Кузнецовская</w:t>
-            </w:r>
-            <w:proofErr w:type="spellEnd"/>
-            <w:r>
-              <w:rPr>
-                <w:rFonts w:ascii="Cambria" w:eastAsia="Times New Roman" w:hAnsi="Cambria" w:cs="Times New Roman"/>
-                <w:i/>
-                <w:color w:val="808080" w:themeColor="background1" w:themeShade="80"/>
-                <w:sz w:val="24"/>
-                <w:szCs w:val="24"/>
-              </w:rPr>
-              <w:t xml:space="preserve"> ул., 9</w:t>
+              <w:t>СПб ГБУЗ "Городская поликлиника № 75", Кузнецовская ул., 9</w:t>
             </w:r>
           </w:p>
           <w:p>
@@ -4379,29 +4223,7 @@
                 <w:sz w:val="24"/>
                 <w:szCs w:val="24"/>
               </w:rPr>
-              <w:t xml:space="preserve">Суббота с 15.00 до 16.00 часов </w:t>
-            </w:r>
-            <w:proofErr w:type="gramStart"/>
-            <w:r>
-              <w:rPr>
-                <w:rFonts w:ascii="Cambria" w:eastAsia="Times New Roman" w:hAnsi="Cambria" w:cs="Times New Roman"/>
-                <w:i/>
-                <w:color w:val="808080" w:themeColor="background1" w:themeShade="80"/>
-                <w:sz w:val="24"/>
-                <w:szCs w:val="24"/>
-              </w:rPr>
-              <w:t>согласно графика</w:t>
-            </w:r>
-            <w:proofErr w:type="gramEnd"/>
-            <w:r>
-              <w:rPr>
-                <w:rFonts w:ascii="Cambria" w:eastAsia="Times New Roman" w:hAnsi="Cambria" w:cs="Times New Roman"/>
-                <w:i/>
-                <w:color w:val="808080" w:themeColor="background1" w:themeShade="80"/>
-                <w:sz w:val="24"/>
-                <w:szCs w:val="24"/>
-              </w:rPr>
-              <w:t xml:space="preserve"> работы.</w:t>
+              <w:t>Суббота с 15.00 до 16.00 часов согласно графика работы.</w:t>
             </w:r>
           </w:p>
           <w:p>
@@ -5143,7 +4965,6 @@
               <w:t xml:space="preserve">Ренессанс Страхование, </w:t>
             </w:r>
             <w:hyperlink r:id="rId10">
-              <w:proofErr w:type="spellStart"/>
               <w:r>
                 <w:rPr>
                   <w:rStyle w:val="a9"/>
@@ -5153,19 +4974,7 @@
                   <w:sz w:val="24"/>
                   <w:szCs w:val="24"/>
                 </w:rPr>
-                <w:t>Захарьевская</w:t>
-              </w:r>
-              <w:proofErr w:type="spellEnd"/>
-              <w:r>
-                <w:rPr>
-                  <w:rStyle w:val="a9"/>
-                  <w:rFonts w:eastAsia="Times New Roman" w:cs="Times New Roman"/>
-                  <w:i/>
-                  <w:color w:val="808080" w:themeColor="background1" w:themeShade="80"/>
-                  <w:sz w:val="24"/>
-                  <w:szCs w:val="24"/>
-                </w:rPr>
-                <w:t xml:space="preserve"> ул. 29, Санкт-Петербург</w:t>
+                <w:t>Захарьевская ул. 29, Санкт-Петербург</w:t>
               </w:r>
             </w:hyperlink>
           </w:p>
@@ -5312,29 +5121,7 @@
                 <w:sz w:val="24"/>
                 <w:szCs w:val="24"/>
               </w:rPr>
-              <w:t xml:space="preserve">Суббота с 15.00 до 16.00 часов </w:t>
-            </w:r>
-            <w:proofErr w:type="gramStart"/>
-            <w:r>
-              <w:rPr>
-                <w:rFonts w:ascii="Cambria" w:eastAsia="Times New Roman" w:hAnsi="Cambria" w:cs="Times New Roman"/>
-                <w:i/>
-                <w:color w:val="808080" w:themeColor="background1" w:themeShade="80"/>
-                <w:sz w:val="24"/>
-                <w:szCs w:val="24"/>
-              </w:rPr>
-              <w:t>согласно графика</w:t>
-            </w:r>
-            <w:proofErr w:type="gramEnd"/>
-            <w:r>
-              <w:rPr>
-                <w:rFonts w:ascii="Cambria" w:eastAsia="Times New Roman" w:hAnsi="Cambria" w:cs="Times New Roman"/>
-                <w:i/>
-                <w:color w:val="808080" w:themeColor="background1" w:themeShade="80"/>
-                <w:sz w:val="24"/>
-                <w:szCs w:val="24"/>
-              </w:rPr>
-              <w:t xml:space="preserve"> работы.</w:t>
+              <w:t>Суббота с 15.00 до 16.00 часов согласно графика работы.</w:t>
             </w:r>
           </w:p>
           <w:p>
@@ -5526,29 +5313,7 @@
                 <w:sz w:val="24"/>
                 <w:szCs w:val="24"/>
               </w:rPr>
-              <w:t xml:space="preserve">г. Санкт-Петербург, ул. </w:t>
-            </w:r>
-            <w:proofErr w:type="spellStart"/>
-            <w:r>
-              <w:rPr>
-                <w:rFonts w:ascii="Cambria" w:eastAsia="Times New Roman" w:hAnsi="Cambria" w:cs="Times New Roman"/>
-                <w:i/>
-                <w:color w:val="808080" w:themeColor="background1" w:themeShade="80"/>
-                <w:sz w:val="24"/>
-                <w:szCs w:val="24"/>
-              </w:rPr>
-              <w:t>Бассейная</w:t>
-            </w:r>
-            <w:proofErr w:type="spellEnd"/>
-            <w:r>
-              <w:rPr>
-                <w:rFonts w:ascii="Cambria" w:eastAsia="Times New Roman" w:hAnsi="Cambria" w:cs="Times New Roman"/>
-                <w:i/>
-                <w:color w:val="808080" w:themeColor="background1" w:themeShade="80"/>
-                <w:sz w:val="24"/>
-                <w:szCs w:val="24"/>
-              </w:rPr>
-              <w:t xml:space="preserve"> д. 8.,</w:t>
+              <w:t>г. Санкт-Петербург, ул. Бассейная д. 8.,</w:t>
             </w:r>
             <w:r>
               <w:rPr>
@@ -7040,64 +6805,17 @@
     <w:p/>
     <w:p>
       <w:r>
-        <w:t xml:space="preserve">При анализе рисков были выявлены как возможные масштабные ЧС, </w:t>
-      </w:r>
-      <w:proofErr w:type="gramStart"/>
-      <w:r>
-        <w:t>например</w:t>
-      </w:r>
-      <w:proofErr w:type="gramEnd"/>
-      <w:r>
-        <w:t xml:space="preserve"> ДТП и </w:t>
-      </w:r>
-      <w:r>
-        <w:t>выбросы</w:t>
-      </w:r>
-      <w:r>
-        <w:t xml:space="preserve"> химикатов с предприятий</w:t>
-      </w:r>
-      <w:r>
-        <w:t xml:space="preserve">, так и локальные ЧС, включая аварии с подачей энергии, пожары и затопления. </w:t>
+        <w:t xml:space="preserve">При анализе рисков были выявлены как возможные масштабные ЧС, например ДТП и выбросы химикатов с предприятий, так и локальные ЧС, включая аварии с подачей энергии, пожары и затопления. </w:t>
       </w:r>
     </w:p>
     <w:p/>
     <w:p>
       <w:r>
-        <w:t xml:space="preserve">Для минимизации риска масштабных ЧС я узнал </w:t>
-      </w:r>
-      <w:r>
-        <w:t xml:space="preserve">какие меры были предприняты </w:t>
-      </w:r>
-      <w:r>
-        <w:t xml:space="preserve">муниципальными органами </w:t>
-      </w:r>
-      <w:r>
-        <w:t xml:space="preserve">для регулирования состояния ситуации в районе, а именно </w:t>
-      </w:r>
-      <w:r>
-        <w:t>инспекция электрических и теплоснабжающих сетей</w:t>
-      </w:r>
-      <w:r>
-        <w:t xml:space="preserve"> и системы</w:t>
-      </w:r>
-      <w:r>
-        <w:t xml:space="preserve"> оперативного предупреждения для населения. Для минимизации рисков </w:t>
+        <w:t xml:space="preserve">Для минимизации риска масштабных ЧС я узнал какие меры были предприняты муниципальными органами для регулирования состояния ситуации в районе, а именно инспекция электрических и теплоснабжающих сетей и системы оперативного предупреждения для населения. Для минимизации рисков </w:t>
       </w:r>
       <w:r>
         <w:lastRenderedPageBreak/>
-        <w:t xml:space="preserve">локальных ЧС проводятся проверки и обслуживание систем безопасности и </w:t>
-      </w:r>
-      <w:r>
-        <w:t>информирование</w:t>
-      </w:r>
-      <w:r>
-        <w:t xml:space="preserve"> населения </w:t>
-      </w:r>
-      <w:r>
-        <w:t>о правилах</w:t>
-      </w:r>
-      <w:r>
-        <w:t xml:space="preserve"> пожарной безопасности и контролю за сантехническими системами.</w:t>
+        <w:t>локальных ЧС проводятся проверки и обслуживание систем безопасности и информирование населения о правилах пожарной безопасности и контролю за сантехническими системами.</w:t>
       </w:r>
     </w:p>
     <w:p/>
@@ -7109,13 +6827,7 @@
     <w:p/>
     <w:p>
       <w:r>
-        <w:t>Для готовности к чрезвычайным ситуациям была проведена оценка потенциальных угроз здоровью со стороны организации учебного или рабочего места. Для защиты жизни, здоровья и имущества были предприняты шаги, такие как снижение нагрузки на глаза, проверка электрооборудов</w:t>
-      </w:r>
-      <w:r>
-        <w:t>ания, а также приобретение новой мебели</w:t>
-      </w:r>
-      <w:r>
-        <w:t>.</w:t>
+        <w:t>Для готовности к чрезвычайным ситуациям была проведена оценка потенциальных угроз здоровью со стороны организации учебного или рабочего места. Для защиты жизни, здоровья и имущества были предприняты шаги, такие как снижение нагрузки на глаза, проверка электрооборудования, а также приобретение новой мебели.</w:t>
       </w:r>
     </w:p>
     <w:p/>

</xml_diff>